<commit_message>
Update agenda for meeting on April 15th 2024 with the correct date
</commit_message>
<xml_diff>
--- a/meetings/20240415/agenda.docx
+++ b/meetings/20240415/agenda.docx
@@ -21,7 +21,19 @@
         <w:t xml:space="preserve"> meeting</w:t>
       </w:r>
       <w:r>
-        <w:t>, 11th March 2024</w:t>
+        <w:t>, 1</w:t>
+      </w:r>
+      <w:r>
+        <w:t>5</w:t>
+      </w:r>
+      <w:r>
+        <w:t xml:space="preserve">th </w:t>
+      </w:r>
+      <w:r>
+        <w:t>April</w:t>
+      </w:r>
+      <w:r>
+        <w:t xml:space="preserve"> 2024</w:t>
       </w:r>
     </w:p>
     <w:p>
@@ -160,19 +172,7 @@
         <w:rPr>
           <w:rFonts w:ascii="Cambria" w:hAnsi="Cambria"/>
         </w:rPr>
-        <w:t xml:space="preserve"> Sircar Medical College &amp; Hospital</w:t>
-      </w:r>
-      <w:r>
-        <w:rPr>
-          <w:rFonts w:ascii="Cambria" w:hAnsi="Cambria"/>
-        </w:rPr>
-        <w:t xml:space="preserve">, </w:t>
-      </w:r>
-      <w:r>
-        <w:rPr>
-          <w:rFonts w:ascii="Cambria" w:hAnsi="Cambria"/>
-        </w:rPr>
-        <w:t>Kolkata</w:t>
+        <w:t xml:space="preserve"> Sircar Medical College &amp; Hospital, Kolkata</w:t>
       </w:r>
     </w:p>
     <w:p>

</xml_diff>